<commit_message>
sprint planning document updated
</commit_message>
<xml_diff>
--- a/sprint 1.docx
+++ b/sprint 1.docx
@@ -214,7 +214,6 @@
           <w:color w:val="000000"/>
         </w:rPr>
       </w:pPr>
-      <w:proofErr w:type="spellStart"/>
       <w:r>
         <w:rPr>
           <w:rFonts w:ascii="Arial" w:hAnsi="Arial" w:cs="Arial"/>
@@ -222,17 +221,7 @@
           <w:bCs/>
           <w:color w:val="000000"/>
         </w:rPr>
-        <w:t>Ankush</w:t>
-      </w:r>
-      <w:proofErr w:type="spellEnd"/>
-      <w:r>
-        <w:rPr>
-          <w:rFonts w:ascii="Arial" w:hAnsi="Arial" w:cs="Arial"/>
-          <w:b/>
-          <w:bCs/>
-          <w:color w:val="000000"/>
-        </w:rPr>
-        <w:t xml:space="preserve"> Jain</w:t>
+        <w:t>Ankush Jain</w:t>
       </w:r>
     </w:p>
     <w:p>
@@ -1378,8 +1367,6 @@
         </w:rPr>
         <w:t xml:space="preserve">A tutor should be able to add the subjects he is willing to teach. This should be done by tapping the specific field under the profile and editing/adding the subjects. </w:t>
       </w:r>
-      <w:bookmarkStart w:id="0" w:name="_GoBack"/>
-      <w:bookmarkEnd w:id="0"/>
     </w:p>
     <w:p>
       <w:pPr>
@@ -1941,21 +1928,7 @@
         <w:rPr>
           <w:rFonts w:ascii="Arial" w:eastAsia="Times New Roman" w:hAnsi="Arial" w:cs="Arial"/>
         </w:rPr>
-        <w:t xml:space="preserve">Sharoon, </w:t>
-      </w:r>
-      <w:proofErr w:type="spellStart"/>
-      <w:r>
-        <w:rPr>
-          <w:rFonts w:ascii="Arial" w:eastAsia="Times New Roman" w:hAnsi="Arial" w:cs="Arial"/>
-        </w:rPr>
-        <w:t>Ankush</w:t>
-      </w:r>
-      <w:proofErr w:type="spellEnd"/>
-      <w:r>
-        <w:rPr>
-          <w:rFonts w:ascii="Arial" w:eastAsia="Times New Roman" w:hAnsi="Arial" w:cs="Arial"/>
-        </w:rPr>
-        <w:t xml:space="preserve"> and Vijay</w:t>
+        <w:t>Sharoon, Ankush and Vijay</w:t>
       </w:r>
     </w:p>
     <w:p>
@@ -2078,21 +2051,7 @@
         <w:rPr>
           <w:rFonts w:ascii="Arial" w:eastAsia="Times New Roman" w:hAnsi="Arial" w:cs="Arial"/>
         </w:rPr>
-        <w:t xml:space="preserve">Sharoon, </w:t>
-      </w:r>
-      <w:proofErr w:type="spellStart"/>
-      <w:r>
-        <w:rPr>
-          <w:rFonts w:ascii="Arial" w:eastAsia="Times New Roman" w:hAnsi="Arial" w:cs="Arial"/>
-        </w:rPr>
-        <w:t>Ankush</w:t>
-      </w:r>
-      <w:proofErr w:type="spellEnd"/>
-      <w:r>
-        <w:rPr>
-          <w:rFonts w:ascii="Arial" w:eastAsia="Times New Roman" w:hAnsi="Arial" w:cs="Arial"/>
-        </w:rPr>
-        <w:t xml:space="preserve"> and Vijay</w:t>
+        <w:t>Sharoon, Ankush and Vijay</w:t>
       </w:r>
     </w:p>
     <w:p>
@@ -2111,7 +2070,15 @@
         <w:rPr>
           <w:rFonts w:ascii="Arial" w:eastAsia="Times New Roman" w:hAnsi="Arial" w:cs="Arial"/>
         </w:rPr>
-        <w:t>5 hours</w:t>
+        <w:t>10</w:t>
+      </w:r>
+      <w:bookmarkStart w:id="0" w:name="_GoBack"/>
+      <w:bookmarkEnd w:id="0"/>
+      <w:r>
+        <w:rPr>
+          <w:rFonts w:ascii="Arial" w:eastAsia="Times New Roman" w:hAnsi="Arial" w:cs="Arial"/>
+        </w:rPr>
+        <w:t xml:space="preserve"> hours</w:t>
       </w:r>
     </w:p>
     <w:p>
@@ -2219,21 +2186,7 @@
         <w:rPr>
           <w:rFonts w:ascii="Arial" w:eastAsia="Times New Roman" w:hAnsi="Arial" w:cs="Arial"/>
         </w:rPr>
-        <w:t xml:space="preserve">Sharoon, </w:t>
-      </w:r>
-      <w:proofErr w:type="spellStart"/>
-      <w:r>
-        <w:rPr>
-          <w:rFonts w:ascii="Arial" w:eastAsia="Times New Roman" w:hAnsi="Arial" w:cs="Arial"/>
-        </w:rPr>
-        <w:t>Ankush</w:t>
-      </w:r>
-      <w:proofErr w:type="spellEnd"/>
-      <w:r>
-        <w:rPr>
-          <w:rFonts w:ascii="Arial" w:eastAsia="Times New Roman" w:hAnsi="Arial" w:cs="Arial"/>
-        </w:rPr>
-        <w:t xml:space="preserve"> and Vijay</w:t>
+        <w:t>Sharoon, Ankush and Vijay</w:t>
       </w:r>
     </w:p>
     <w:p>
@@ -2251,7 +2204,13 @@
         <w:rPr>
           <w:rFonts w:ascii="Arial" w:eastAsia="Times New Roman" w:hAnsi="Arial" w:cs="Arial"/>
         </w:rPr>
-        <w:t>10 hours</w:t>
+        <w:t>15</w:t>
+      </w:r>
+      <w:r>
+        <w:rPr>
+          <w:rFonts w:ascii="Arial" w:eastAsia="Times New Roman" w:hAnsi="Arial" w:cs="Arial"/>
+        </w:rPr>
+        <w:t xml:space="preserve"> hours</w:t>
       </w:r>
     </w:p>
     <w:p>
@@ -2345,21 +2304,7 @@
         <w:rPr>
           <w:rFonts w:ascii="Arial" w:eastAsia="Times New Roman" w:hAnsi="Arial" w:cs="Arial"/>
         </w:rPr>
-        <w:t xml:space="preserve">Sharoon, </w:t>
-      </w:r>
-      <w:proofErr w:type="spellStart"/>
-      <w:r>
-        <w:rPr>
-          <w:rFonts w:ascii="Arial" w:eastAsia="Times New Roman" w:hAnsi="Arial" w:cs="Arial"/>
-        </w:rPr>
-        <w:t>Ankush</w:t>
-      </w:r>
-      <w:proofErr w:type="spellEnd"/>
-      <w:r>
-        <w:rPr>
-          <w:rFonts w:ascii="Arial" w:eastAsia="Times New Roman" w:hAnsi="Arial" w:cs="Arial"/>
-        </w:rPr>
-        <w:t xml:space="preserve"> and Vi</w:t>
+        <w:t>Sharoon, Ankush and Vi</w:t>
       </w:r>
       <w:r>
         <w:rPr>
@@ -2536,23 +2481,7 @@
           <w:rFonts w:ascii="Arial" w:hAnsi="Arial" w:cs="Arial"/>
           <w:color w:val="000000"/>
         </w:rPr>
-        <w:t xml:space="preserve">Sharoon, </w:t>
-      </w:r>
-      <w:proofErr w:type="spellStart"/>
-      <w:r>
-        <w:rPr>
-          <w:rFonts w:ascii="Arial" w:hAnsi="Arial" w:cs="Arial"/>
-          <w:color w:val="000000"/>
-        </w:rPr>
-        <w:t>Ankush</w:t>
-      </w:r>
-      <w:proofErr w:type="spellEnd"/>
-      <w:r>
-        <w:rPr>
-          <w:rFonts w:ascii="Arial" w:hAnsi="Arial" w:cs="Arial"/>
-          <w:color w:val="000000"/>
-        </w:rPr>
-        <w:t xml:space="preserve"> and Vijay</w:t>
+        <w:t>Sharoon, Ankush and Vijay</w:t>
       </w:r>
     </w:p>
     <w:p>
@@ -2572,7 +2501,14 @@
           <w:rFonts w:ascii="Arial" w:hAnsi="Arial" w:cs="Arial"/>
           <w:color w:val="000000"/>
         </w:rPr>
-        <w:t>10 hours</w:t>
+        <w:t>15</w:t>
+      </w:r>
+      <w:r>
+        <w:rPr>
+          <w:rFonts w:ascii="Arial" w:hAnsi="Arial" w:cs="Arial"/>
+          <w:color w:val="000000"/>
+        </w:rPr>
+        <w:t xml:space="preserve"> hours</w:t>
       </w:r>
     </w:p>
     <w:p>
@@ -2693,23 +2629,7 @@
           <w:rFonts w:ascii="Arial" w:hAnsi="Arial" w:cs="Arial"/>
           <w:color w:val="000000"/>
         </w:rPr>
-        <w:t xml:space="preserve">Sharoon, </w:t>
-      </w:r>
-      <w:proofErr w:type="spellStart"/>
-      <w:r>
-        <w:rPr>
-          <w:rFonts w:ascii="Arial" w:hAnsi="Arial" w:cs="Arial"/>
-          <w:color w:val="000000"/>
-        </w:rPr>
-        <w:t>Ankush</w:t>
-      </w:r>
-      <w:proofErr w:type="spellEnd"/>
-      <w:r>
-        <w:rPr>
-          <w:rFonts w:ascii="Arial" w:hAnsi="Arial" w:cs="Arial"/>
-          <w:color w:val="000000"/>
-        </w:rPr>
-        <w:t xml:space="preserve"> and Vijay</w:t>
+        <w:t>Sharoon, Ankush and Vijay</w:t>
       </w:r>
     </w:p>
     <w:p>
@@ -2818,23 +2738,7 @@
           <w:rFonts w:ascii="Arial" w:hAnsi="Arial" w:cs="Arial"/>
           <w:color w:val="000000"/>
         </w:rPr>
-        <w:t xml:space="preserve">Sharoon, </w:t>
-      </w:r>
-      <w:proofErr w:type="spellStart"/>
-      <w:r>
-        <w:rPr>
-          <w:rFonts w:ascii="Arial" w:hAnsi="Arial" w:cs="Arial"/>
-          <w:color w:val="000000"/>
-        </w:rPr>
-        <w:t>Ankush</w:t>
-      </w:r>
-      <w:proofErr w:type="spellEnd"/>
-      <w:r>
-        <w:rPr>
-          <w:rFonts w:ascii="Arial" w:hAnsi="Arial" w:cs="Arial"/>
-          <w:color w:val="000000"/>
-        </w:rPr>
-        <w:t xml:space="preserve"> and Vijay</w:t>
+        <w:t>Sharoon, Ankush and Vijay</w:t>
       </w:r>
     </w:p>
     <w:p>
@@ -2854,248 +2758,15 @@
           <w:rFonts w:ascii="Arial" w:hAnsi="Arial" w:cs="Arial"/>
           <w:color w:val="000000"/>
         </w:rPr>
-        <w:t>10 hours</w:t>
-      </w:r>
-    </w:p>
-    <w:p>
-      <w:pPr>
-        <w:spacing w:line="360" w:lineRule="auto"/>
-        <w:rPr>
-          <w:rFonts w:ascii="Arial" w:hAnsi="Arial" w:cs="Arial"/>
-          <w:color w:val="000000"/>
-        </w:rPr>
-      </w:pPr>
-    </w:p>
-    <w:p>
-      <w:pPr>
-        <w:spacing w:line="360" w:lineRule="auto"/>
-        <w:rPr>
-          <w:rFonts w:ascii="Arial" w:hAnsi="Arial" w:cs="Arial"/>
-          <w:color w:val="000000"/>
-        </w:rPr>
-      </w:pPr>
-      <w:r>
-        <w:rPr>
-          <w:rFonts w:ascii="Arial" w:hAnsi="Arial" w:cs="Arial"/>
-          <w:b/>
-          <w:color w:val="000000"/>
-        </w:rPr>
-        <w:t>Task 4</w:t>
-      </w:r>
-      <w:r>
-        <w:rPr>
-          <w:rFonts w:ascii="Arial" w:hAnsi="Arial" w:cs="Arial"/>
-          <w:color w:val="000000"/>
-        </w:rPr>
-        <w:t xml:space="preserve"> - Store information in MySQL database when there is a POST request from the client</w:t>
-      </w:r>
-    </w:p>
-    <w:p>
-      <w:pPr>
-        <w:numPr>
-          <w:ilvl w:val="0"/>
-          <w:numId w:val="4"/>
-        </w:numPr>
-        <w:spacing w:line="360" w:lineRule="auto"/>
-        <w:rPr>
-          <w:rFonts w:ascii="Arial" w:hAnsi="Arial" w:cs="Arial"/>
-          <w:color w:val="000000"/>
-        </w:rPr>
-      </w:pPr>
-      <w:r>
-        <w:rPr>
-          <w:rFonts w:ascii="Arial" w:hAnsi="Arial" w:cs="Arial"/>
-          <w:color w:val="000000"/>
-        </w:rPr>
-        <w:t>Add functionality in the database management classes in the back-end implementation to store information in the correct table whenever there is a POST request from the client</w:t>
-      </w:r>
-      <w:r>
-        <w:rPr>
-          <w:rFonts w:ascii="Arial" w:hAnsi="Arial" w:cs="Arial"/>
-          <w:color w:val="000000"/>
-        </w:rPr>
-        <w:t>.</w:t>
-      </w:r>
-    </w:p>
-    <w:p>
-      <w:pPr>
-        <w:numPr>
-          <w:ilvl w:val="0"/>
-          <w:numId w:val="4"/>
-        </w:numPr>
-        <w:spacing w:line="360" w:lineRule="auto"/>
-        <w:rPr>
-          <w:rFonts w:ascii="Arial" w:hAnsi="Arial" w:cs="Arial"/>
-          <w:color w:val="000000"/>
-        </w:rPr>
-      </w:pPr>
-      <w:r>
-        <w:rPr>
-          <w:rFonts w:ascii="Arial" w:hAnsi="Arial" w:cs="Arial"/>
-          <w:color w:val="000000"/>
-        </w:rPr>
-        <w:t xml:space="preserve">Sharoon, </w:t>
-      </w:r>
-      <w:proofErr w:type="spellStart"/>
-      <w:r>
-        <w:rPr>
-          <w:rFonts w:ascii="Arial" w:hAnsi="Arial" w:cs="Arial"/>
-          <w:color w:val="000000"/>
-        </w:rPr>
-        <w:t>Ankush</w:t>
-      </w:r>
-      <w:proofErr w:type="spellEnd"/>
-      <w:r>
-        <w:rPr>
-          <w:rFonts w:ascii="Arial" w:hAnsi="Arial" w:cs="Arial"/>
-          <w:color w:val="000000"/>
-        </w:rPr>
-        <w:t xml:space="preserve"> and Vijay</w:t>
-      </w:r>
-    </w:p>
-    <w:p>
-      <w:pPr>
-        <w:numPr>
-          <w:ilvl w:val="0"/>
-          <w:numId w:val="4"/>
-        </w:numPr>
-        <w:spacing w:line="360" w:lineRule="auto"/>
-        <w:rPr>
-          <w:rFonts w:ascii="Arial" w:hAnsi="Arial" w:cs="Arial"/>
-          <w:color w:val="000000"/>
-        </w:rPr>
-      </w:pPr>
-      <w:r>
-        <w:rPr>
-          <w:rFonts w:ascii="Arial" w:hAnsi="Arial" w:cs="Arial"/>
-          <w:color w:val="000000"/>
-        </w:rPr>
-        <w:t>10 hours</w:t>
-      </w:r>
-    </w:p>
-    <w:p>
-      <w:pPr>
-        <w:spacing w:line="360" w:lineRule="auto"/>
-        <w:rPr>
-          <w:rFonts w:ascii="Arial" w:hAnsi="Arial" w:cs="Arial"/>
-          <w:color w:val="000000"/>
-        </w:rPr>
-      </w:pPr>
-    </w:p>
-    <w:p>
-      <w:pPr>
-        <w:spacing w:line="360" w:lineRule="auto"/>
-        <w:rPr>
-          <w:rFonts w:ascii="Arial" w:hAnsi="Arial" w:cs="Arial"/>
-          <w:color w:val="000000"/>
-        </w:rPr>
-      </w:pPr>
-      <w:r>
-        <w:rPr>
-          <w:rFonts w:ascii="Arial" w:hAnsi="Arial" w:cs="Arial"/>
-          <w:b/>
-          <w:color w:val="000000"/>
-        </w:rPr>
-        <w:t>Task 5</w:t>
-      </w:r>
-      <w:r>
-        <w:rPr>
-          <w:rFonts w:ascii="Arial" w:hAnsi="Arial" w:cs="Arial"/>
-          <w:color w:val="000000"/>
-        </w:rPr>
-        <w:t xml:space="preserve"> - Retrieve data from MySQL database when there is a GET request from the client </w:t>
-      </w:r>
-    </w:p>
-    <w:p>
-      <w:pPr>
-        <w:numPr>
-          <w:ilvl w:val="0"/>
-          <w:numId w:val="5"/>
-        </w:numPr>
-        <w:spacing w:line="360" w:lineRule="auto"/>
-        <w:rPr>
-          <w:rFonts w:ascii="Arial" w:hAnsi="Arial" w:cs="Arial"/>
-          <w:color w:val="000000"/>
-        </w:rPr>
-      </w:pPr>
-      <w:r>
-        <w:rPr>
-          <w:rFonts w:ascii="Arial" w:hAnsi="Arial" w:cs="Arial"/>
-          <w:color w:val="000000"/>
-        </w:rPr>
-        <w:t>Add functionality in the database management classes in the back-end implementation to retrieve data from the correct table in the database whenever there is a GET request from the client</w:t>
-      </w:r>
-      <w:r>
-        <w:rPr>
-          <w:rFonts w:ascii="Arial" w:hAnsi="Arial" w:cs="Arial"/>
-          <w:color w:val="000000"/>
-        </w:rPr>
-        <w:t>.</w:t>
-      </w:r>
-    </w:p>
-    <w:p>
-      <w:pPr>
-        <w:numPr>
-          <w:ilvl w:val="0"/>
-          <w:numId w:val="5"/>
-        </w:numPr>
-        <w:spacing w:line="360" w:lineRule="auto"/>
-        <w:rPr>
-          <w:rFonts w:ascii="Arial" w:hAnsi="Arial" w:cs="Arial"/>
-          <w:color w:val="000000"/>
-        </w:rPr>
-      </w:pPr>
-      <w:r>
-        <w:rPr>
-          <w:rFonts w:ascii="Arial" w:hAnsi="Arial" w:cs="Arial"/>
-          <w:color w:val="000000"/>
-        </w:rPr>
-        <w:t xml:space="preserve">Sharoon, </w:t>
-      </w:r>
-      <w:proofErr w:type="spellStart"/>
-      <w:r>
-        <w:rPr>
-          <w:rFonts w:ascii="Arial" w:hAnsi="Arial" w:cs="Arial"/>
-          <w:color w:val="000000"/>
-        </w:rPr>
-        <w:t>Ankush</w:t>
-      </w:r>
-      <w:proofErr w:type="spellEnd"/>
-      <w:r>
-        <w:rPr>
-          <w:rFonts w:ascii="Arial" w:hAnsi="Arial" w:cs="Arial"/>
-          <w:color w:val="000000"/>
-        </w:rPr>
-        <w:t xml:space="preserve"> and Vijay</w:t>
-      </w:r>
-    </w:p>
-    <w:p>
-      <w:pPr>
-        <w:numPr>
-          <w:ilvl w:val="0"/>
-          <w:numId w:val="5"/>
-        </w:numPr>
-        <w:spacing w:line="360" w:lineRule="auto"/>
-        <w:rPr>
-          <w:rFonts w:ascii="Arial" w:hAnsi="Arial" w:cs="Arial"/>
-          <w:color w:val="000000"/>
-        </w:rPr>
-      </w:pPr>
-      <w:r>
-        <w:rPr>
-          <w:rFonts w:ascii="Arial" w:hAnsi="Arial" w:cs="Arial"/>
-          <w:color w:val="000000"/>
-        </w:rPr>
-        <w:t>10 hours</w:t>
-      </w:r>
-    </w:p>
-    <w:p>
-      <w:pPr>
-        <w:spacing w:line="360" w:lineRule="auto"/>
-        <w:rPr>
-          <w:rFonts w:ascii="Arial" w:eastAsia="Times New Roman" w:hAnsi="Arial" w:cs="Arial"/>
-        </w:rPr>
-      </w:pPr>
+        <w:t xml:space="preserve">15 </w:t>
+      </w:r>
+      <w:r>
+        <w:rPr>
+          <w:rFonts w:ascii="Arial" w:hAnsi="Arial" w:cs="Arial"/>
+          <w:color w:val="000000"/>
+        </w:rPr>
+        <w:t>hours</w:t>
+      </w:r>
     </w:p>
     <w:p>
       <w:pPr>
@@ -3111,6 +2782,7 @@
           <w:bCs/>
           <w:color w:val="000000"/>
         </w:rPr>
+        <w:lastRenderedPageBreak/>
         <w:t xml:space="preserve">Total approximate time </w:t>
       </w:r>
       <w:proofErr w:type="gramStart"/>
@@ -3239,22 +2911,13 @@
           <w:rFonts w:ascii="Arial" w:hAnsi="Arial" w:cs="Arial"/>
         </w:rPr>
       </w:pPr>
-      <w:proofErr w:type="spellStart"/>
       <w:proofErr w:type="gramStart"/>
       <w:r>
         <w:rPr>
           <w:rFonts w:ascii="Arial" w:hAnsi="Arial" w:cs="Arial"/>
           <w:color w:val="000000"/>
         </w:rPr>
-        <w:t>Ankush</w:t>
-      </w:r>
-      <w:proofErr w:type="spellEnd"/>
-      <w:r>
-        <w:rPr>
-          <w:rFonts w:ascii="Arial" w:hAnsi="Arial" w:cs="Arial"/>
-          <w:color w:val="000000"/>
-        </w:rPr>
-        <w:t xml:space="preserve"> :</w:t>
+        <w:t>Ankush :</w:t>
       </w:r>
       <w:proofErr w:type="gramEnd"/>
       <w:r>
@@ -3442,7 +3105,6 @@
           <w:rFonts w:ascii="Arial" w:hAnsi="Arial" w:cs="Arial"/>
           <w:color w:val="000000"/>
         </w:rPr>
-        <w:lastRenderedPageBreak/>
         <w:t>As a student, I’d like to search for tutors based on location</w:t>
       </w:r>
     </w:p>
@@ -3811,6 +3473,7 @@
           <w:rFonts w:ascii="Arial" w:hAnsi="Arial" w:cs="Arial"/>
           <w:color w:val="000000"/>
         </w:rPr>
+        <w:lastRenderedPageBreak/>
         <w:t xml:space="preserve"> </w:t>
       </w:r>
       <w:r>

</xml_diff>

<commit_message>
Search by location, ratings and subjects implemented
</commit_message>
<xml_diff>
--- a/sprint 1.docx
+++ b/sprint 1.docx
@@ -1166,18 +1166,51 @@
         <w:spacing w:line="360" w:lineRule="auto"/>
         <w:rPr>
           <w:rFonts w:ascii="Arial" w:hAnsi="Arial" w:cs="Arial"/>
-          <w:bCs/>
-          <w:color w:val="000000"/>
-        </w:rPr>
-      </w:pPr>
-      <w:r>
-        <w:rPr>
-          <w:rFonts w:ascii="Arial" w:hAnsi="Arial" w:cs="Arial"/>
-          <w:b/>
-          <w:bCs/>
-          <w:color w:val="000000"/>
-        </w:rPr>
-        <w:t xml:space="preserve">Acceptance criteria – </w:t>
+          <w:b/>
+          <w:bCs/>
+          <w:color w:val="000000"/>
+        </w:rPr>
+      </w:pPr>
+    </w:p>
+    <w:p>
+      <w:pPr>
+        <w:spacing w:line="360" w:lineRule="auto"/>
+        <w:rPr>
+          <w:rFonts w:ascii="Arial" w:hAnsi="Arial" w:cs="Arial"/>
+          <w:bCs/>
+          <w:color w:val="000000"/>
+        </w:rPr>
+      </w:pPr>
+      <w:bookmarkStart w:id="0" w:name="_GoBack"/>
+      <w:bookmarkEnd w:id="0"/>
+      <w:r>
+        <w:rPr>
+          <w:rFonts w:ascii="Arial" w:hAnsi="Arial" w:cs="Arial"/>
+          <w:b/>
+          <w:bCs/>
+          <w:color w:val="000000"/>
+        </w:rPr>
+        <w:t xml:space="preserve"> </w:t>
+      </w:r>
+      <w:proofErr w:type="gramStart"/>
+      <w:r>
+        <w:rPr>
+          <w:rFonts w:ascii="Arial" w:hAnsi="Arial" w:cs="Arial"/>
+          <w:b/>
+          <w:bCs/>
+          <w:color w:val="000000"/>
+        </w:rPr>
+        <w:t>criteria</w:t>
+      </w:r>
+      <w:proofErr w:type="gramEnd"/>
+      <w:r>
+        <w:rPr>
+          <w:rFonts w:ascii="Arial" w:hAnsi="Arial" w:cs="Arial"/>
+          <w:b/>
+          <w:bCs/>
+          <w:color w:val="000000"/>
+        </w:rPr>
+        <w:t xml:space="preserve"> – </w:t>
       </w:r>
       <w:r>
         <w:rPr>
@@ -2072,8 +2105,6 @@
         </w:rPr>
         <w:t>10</w:t>
       </w:r>
-      <w:bookmarkStart w:id="0" w:name="_GoBack"/>
-      <w:bookmarkEnd w:id="0"/>
       <w:r>
         <w:rPr>
           <w:rFonts w:ascii="Arial" w:eastAsia="Times New Roman" w:hAnsi="Arial" w:cs="Arial"/>

</xml_diff>